<commit_message>
add lab16 + lab16_presentation
</commit_message>
<xml_diff>
--- a/labs/lab16/report/Л16_Верниковская_отчёт.docx
+++ b/labs/lab16/report/Л16_Верниковская_отчёт.docx
@@ -118,6 +118,15 @@
         <w:pStyle w:val="Heading1"/>
       </w:pPr>
       <w:r>
+        <w:rPr>
+          <w:rStyle w:val="SectionNumber"/>
+        </w:rPr>
+        <w:t xml:space="preserve">1</w:t>
+      </w:r>
+      <w:r>
+        <w:tab/>
+      </w:r>
+      <w:r>
         <w:t xml:space="preserve">Цель работы</w:t>
       </w:r>
     </w:p>
@@ -136,6 +145,15 @@
         <w:pStyle w:val="Heading1"/>
       </w:pPr>
       <w:r>
+        <w:rPr>
+          <w:rStyle w:val="SectionNumber"/>
+        </w:rPr>
+        <w:t xml:space="preserve">2</w:t>
+      </w:r>
+      <w:r>
+        <w:tab/>
+      </w:r>
+      <w:r>
         <w:t xml:space="preserve">Задание</w:t>
       </w:r>
     </w:p>
@@ -194,6 +212,15 @@
         <w:pStyle w:val="Heading1"/>
       </w:pPr>
       <w:r>
+        <w:rPr>
+          <w:rStyle w:val="SectionNumber"/>
+        </w:rPr>
+        <w:t xml:space="preserve">3</w:t>
+      </w:r>
+      <w:r>
+        <w:tab/>
+      </w:r>
+      <w:r>
         <w:t xml:space="preserve">Выполнение лабораторной работы</w:t>
       </w:r>
     </w:p>
@@ -203,6 +230,15 @@
         <w:pStyle w:val="Heading2"/>
       </w:pPr>
       <w:r>
+        <w:rPr>
+          <w:rStyle w:val="SectionNumber"/>
+        </w:rPr>
+        <w:t xml:space="preserve">3.1</w:t>
+      </w:r>
+      <w:r>
+        <w:tab/>
+      </w:r>
+      <w:r>
         <w:t xml:space="preserve">Создание виртуальных носителей</w:t>
       </w:r>
     </w:p>
@@ -211,16 +247,7 @@
         <w:pStyle w:val="FirstParagraph"/>
       </w:pPr>
       <w:r>
-        <w:t xml:space="preserve">Добавляем к нашей виртуальной машине к контроллеру SATA три диска размером 512 MiB (рис.</w:t>
-      </w:r>
-      <w:r>
-        <w:t xml:space="preserve"> </w:t>
-      </w:r>
-      <w:r>
-        <w:t xml:space="preserve">[-@fig:001]</w:t>
-      </w:r>
-      <w:r>
-        <w:t xml:space="preserve">)</w:t>
+        <w:t xml:space="preserve">Добавляем к нашей виртуальной машине к контроллеру SATA три диска размером 512 MiB (рис. 1)</w:t>
       </w:r>
     </w:p>
     <w:p>
@@ -275,7 +302,7 @@
         <w:pStyle w:val="ImageCaption"/>
       </w:pPr>
       <w:r>
-        <w:t xml:space="preserve">Добавление к контроллеру SATA трёх дисков</w:t>
+        <w:t xml:space="preserve">Рис. 1: Добавление к контроллеру SATA трёх дисков</w:t>
       </w:r>
     </w:p>
     <w:p>
@@ -299,16 +326,7 @@
         <w:t xml:space="preserve"> </w:t>
       </w:r>
       <w:r>
-        <w:t xml:space="preserve">(рис.</w:t>
-      </w:r>
-      <w:r>
-        <w:t xml:space="preserve"> </w:t>
-      </w:r>
-      <w:r>
-        <w:t xml:space="preserve">[-@fig:002]</w:t>
-      </w:r>
-      <w:r>
-        <w:t xml:space="preserve">)</w:t>
+        <w:t xml:space="preserve">(рис. 2)</w:t>
       </w:r>
     </w:p>
     <w:p>
@@ -363,7 +381,7 @@
         <w:pStyle w:val="ImageCaption"/>
       </w:pPr>
       <w:r>
-        <w:t xml:space="preserve">Режим суперпользователя</w:t>
+        <w:t xml:space="preserve">Рис. 2: Режим суперпользователя</w:t>
       </w:r>
     </w:p>
     <w:p>
@@ -384,16 +402,7 @@
         <w:t xml:space="preserve">fdisk -l | grep /dev/sd</w:t>
       </w:r>
       <w:r>
-        <w:t xml:space="preserve">. В системе добавленные диски отображаются как /dev/sdd, /dev/sde, /dev/sdf (рис.</w:t>
-      </w:r>
-      <w:r>
-        <w:t xml:space="preserve"> </w:t>
-      </w:r>
-      <w:r>
-        <w:t xml:space="preserve">[-@fig:003]</w:t>
-      </w:r>
-      <w:r>
-        <w:t xml:space="preserve">)</w:t>
+        <w:t xml:space="preserve">. В системе добавленные диски отображаются как /dev/sdd, /dev/sde, /dev/sdf (рис. 3)</w:t>
       </w:r>
     </w:p>
     <w:p>
@@ -448,7 +457,7 @@
         <w:pStyle w:val="ImageCaption"/>
       </w:pPr>
       <w:r>
-        <w:t xml:space="preserve">Проверка наличия созданных дисков</w:t>
+        <w:t xml:space="preserve">Рис. 3: Проверка наличия созданных дисков</w:t>
       </w:r>
     </w:p>
     <w:p>
@@ -501,34 +510,7 @@
         <w:t xml:space="preserve"> </w:t>
       </w:r>
       <w:r>
-        <w:t xml:space="preserve">(рис.</w:t>
-      </w:r>
-      <w:r>
-        <w:t xml:space="preserve"> </w:t>
-      </w:r>
-      <w:r>
-        <w:t xml:space="preserve">[-@fig:004]</w:t>
-      </w:r>
-      <w:r>
-        <w:t xml:space="preserve">), (рис.</w:t>
-      </w:r>
-      <w:r>
-        <w:t xml:space="preserve"> </w:t>
-      </w:r>
-      <w:r>
-        <w:t xml:space="preserve">[-@fig:005]</w:t>
-      </w:r>
-      <w:r>
-        <w:t xml:space="preserve">), (рис.</w:t>
-      </w:r>
-      <w:r>
-        <w:t xml:space="preserve"> </w:t>
-      </w:r>
-      <w:r>
-        <w:t xml:space="preserve">[-@fig:006]</w:t>
-      </w:r>
-      <w:r>
-        <w:t xml:space="preserve">)</w:t>
+        <w:t xml:space="preserve">(рис. 4), (рис. 5), (рис. 6)</w:t>
       </w:r>
     </w:p>
     <w:p>
@@ -583,7 +565,7 @@
         <w:pStyle w:val="ImageCaption"/>
       </w:pPr>
       <w:r>
-        <w:t xml:space="preserve">Создание раздела на диске /dev/sdd</w:t>
+        <w:t xml:space="preserve">Рис. 4: Создание раздела на диске /dev/sdd</w:t>
       </w:r>
     </w:p>
     <w:p>
@@ -638,7 +620,7 @@
         <w:pStyle w:val="ImageCaption"/>
       </w:pPr>
       <w:r>
-        <w:t xml:space="preserve">Создание раздела на диске /dev/sde</w:t>
+        <w:t xml:space="preserve">Рис. 5: Создание раздела на диске /dev/sde</w:t>
       </w:r>
     </w:p>
     <w:p>
@@ -693,7 +675,7 @@
         <w:pStyle w:val="ImageCaption"/>
       </w:pPr>
       <w:r>
-        <w:t xml:space="preserve">Создание раздела на диске /dev/sdf</w:t>
+        <w:t xml:space="preserve">Рис. 6: Создание раздела на диске /dev/sdf</w:t>
       </w:r>
     </w:p>
     <w:p>
@@ -743,16 +725,7 @@
         <w:t xml:space="preserve">sfdisk –print-id /dev/sdf 1</w:t>
       </w:r>
       <w:r>
-        <w:t xml:space="preserve">. Созданные нами разделы на дисках имеют тип 83 (Linux) (рис.</w:t>
-      </w:r>
-      <w:r>
-        <w:t xml:space="preserve"> </w:t>
-      </w:r>
-      <w:r>
-        <w:t xml:space="preserve">[-@fig:007]</w:t>
-      </w:r>
-      <w:r>
-        <w:t xml:space="preserve">)</w:t>
+        <w:t xml:space="preserve">. Созданные нами разделы на дисках имеют тип 83 (Linux) (рис. 7)</w:t>
       </w:r>
     </w:p>
     <w:p>
@@ -807,7 +780,7 @@
         <w:pStyle w:val="ImageCaption"/>
       </w:pPr>
       <w:r>
-        <w:t xml:space="preserve">Проверка текущего типа созданных разделов</w:t>
+        <w:t xml:space="preserve">Рис. 7: Проверка текущего типа созданных разделов</w:t>
       </w:r>
     </w:p>
     <w:p>
@@ -831,16 +804,7 @@
         <w:t xml:space="preserve"> </w:t>
       </w:r>
       <w:r>
-        <w:t xml:space="preserve">(рис.</w:t>
-      </w:r>
-      <w:r>
-        <w:t xml:space="preserve"> </w:t>
-      </w:r>
-      <w:r>
-        <w:t xml:space="preserve">[-@fig:008]</w:t>
-      </w:r>
-      <w:r>
-        <w:t xml:space="preserve">)</w:t>
+        <w:t xml:space="preserve">(рис. 8)</w:t>
       </w:r>
     </w:p>
     <w:p>
@@ -895,7 +859,7 @@
         <w:pStyle w:val="ImageCaption"/>
       </w:pPr>
       <w:r>
-        <w:t xml:space="preserve">Типы партиций, относящиеся к RAID</w:t>
+        <w:t xml:space="preserve">Рис. 8: Типы партиций, относящиеся к RAID</w:t>
       </w:r>
     </w:p>
     <w:p>
@@ -948,16 +912,7 @@
         <w:t xml:space="preserve"> </w:t>
       </w:r>
       <w:r>
-        <w:t xml:space="preserve">(рис.</w:t>
-      </w:r>
-      <w:r>
-        <w:t xml:space="preserve"> </w:t>
-      </w:r>
-      <w:r>
-        <w:t xml:space="preserve">[-@fig:009]</w:t>
-      </w:r>
-      <w:r>
-        <w:t xml:space="preserve">)</w:t>
+        <w:t xml:space="preserve">(рис. 9)</w:t>
       </w:r>
     </w:p>
     <w:p>
@@ -1012,7 +967,7 @@
         <w:pStyle w:val="ImageCaption"/>
       </w:pPr>
       <w:r>
-        <w:t xml:space="preserve">Установление типа разделов в Linux raid autodetect</w:t>
+        <w:t xml:space="preserve">Рис. 9: Установление типа разделов в Linux raid autodetect</w:t>
       </w:r>
     </w:p>
     <w:p>
@@ -1062,16 +1017,7 @@
         <w:t xml:space="preserve">sfdisk -l /dev/sdf</w:t>
       </w:r>
       <w:r>
-        <w:t xml:space="preserve">. Тип разделов изменился на Linux raid autodetect (рис.</w:t>
-      </w:r>
-      <w:r>
-        <w:t xml:space="preserve"> </w:t>
-      </w:r>
-      <w:r>
-        <w:t xml:space="preserve">[-@fig:010]</w:t>
-      </w:r>
-      <w:r>
-        <w:t xml:space="preserve">)</w:t>
+        <w:t xml:space="preserve">. Тип разделов изменился на Linux raid autodetect (рис. 10)</w:t>
       </w:r>
     </w:p>
     <w:p>
@@ -1126,7 +1072,7 @@
         <w:pStyle w:val="ImageCaption"/>
       </w:pPr>
       <w:r>
-        <w:t xml:space="preserve">Состояния дисков</w:t>
+        <w:t xml:space="preserve">Рис. 10: Состояния дисков</w:t>
       </w:r>
     </w:p>
     <w:p>
@@ -1166,16 +1112,7 @@
         <w:t xml:space="preserve"> </w:t>
       </w:r>
       <w:r>
-        <w:t xml:space="preserve">(рис.</w:t>
-      </w:r>
-      <w:r>
-        <w:t xml:space="preserve"> </w:t>
-      </w:r>
-      <w:r>
-        <w:t xml:space="preserve">[-@fig:011]</w:t>
-      </w:r>
-      <w:r>
-        <w:t xml:space="preserve">)</w:t>
+        <w:t xml:space="preserve">(рис. 11)</w:t>
       </w:r>
     </w:p>
     <w:p>
@@ -1230,7 +1167,7 @@
         <w:pStyle w:val="ImageCaption"/>
       </w:pPr>
       <w:r>
-        <w:t xml:space="preserve">Создание массива RAID 1 из двух дисков (1)</w:t>
+        <w:t xml:space="preserve">Рис. 11: Создание массива RAID 1 из двух дисков (1)</w:t>
       </w:r>
     </w:p>
     <w:p>
@@ -1283,16 +1220,7 @@
         <w:t xml:space="preserve"> </w:t>
       </w:r>
       <w:r>
-        <w:t xml:space="preserve">(рис.</w:t>
-      </w:r>
-      <w:r>
-        <w:t xml:space="preserve"> </w:t>
-      </w:r>
-      <w:r>
-        <w:t xml:space="preserve">[-@fig:012]</w:t>
-      </w:r>
-      <w:r>
-        <w:t xml:space="preserve">)</w:t>
+        <w:t xml:space="preserve">(рис. 12)</w:t>
       </w:r>
     </w:p>
     <w:p>
@@ -1347,7 +1275,7 @@
         <w:pStyle w:val="ImageCaption"/>
       </w:pPr>
       <w:r>
-        <w:t xml:space="preserve">Состояние массива RAID (1)</w:t>
+        <w:t xml:space="preserve">Рис. 12: Состояние массива RAID (1)</w:t>
       </w:r>
     </w:p>
     <w:p>
@@ -1439,16 +1367,7 @@
         <w:t xml:space="preserve"> </w:t>
       </w:r>
       <w:r>
-        <w:t xml:space="preserve">(рис.</w:t>
-      </w:r>
-      <w:r>
-        <w:t xml:space="preserve"> </w:t>
-      </w:r>
-      <w:r>
-        <w:t xml:space="preserve">[-@fig:013]</w:t>
-      </w:r>
-      <w:r>
-        <w:t xml:space="preserve">)</w:t>
+        <w:t xml:space="preserve">(рис. 13)</w:t>
       </w:r>
     </w:p>
     <w:p>
@@ -1503,7 +1422,7 @@
         <w:pStyle w:val="ImageCaption"/>
       </w:pPr>
       <w:r>
-        <w:t xml:space="preserve">Создание файловой системы ext4 на RAID</w:t>
+        <w:t xml:space="preserve">Рис. 13: Создание файловой системы ext4 на RAID</w:t>
       </w:r>
     </w:p>
     <w:p>
@@ -1543,16 +1462,7 @@
         <w:t xml:space="preserve"> </w:t>
       </w:r>
       <w:r>
-        <w:t xml:space="preserve">(рис.</w:t>
-      </w:r>
-      <w:r>
-        <w:t xml:space="preserve"> </w:t>
-      </w:r>
-      <w:r>
-        <w:t xml:space="preserve">[-@fig:014]</w:t>
-      </w:r>
-      <w:r>
-        <w:t xml:space="preserve">)</w:t>
+        <w:t xml:space="preserve">(рис. 14)</w:t>
       </w:r>
     </w:p>
     <w:p>
@@ -1607,7 +1517,7 @@
         <w:pStyle w:val="ImageCaption"/>
       </w:pPr>
       <w:r>
-        <w:t xml:space="preserve">Подмонтирование RAID</w:t>
+        <w:t xml:space="preserve">Рис. 14: Подмонтирование RAID</w:t>
       </w:r>
     </w:p>
     <w:p>
@@ -1631,25 +1541,7 @@
         <w:t xml:space="preserve"> </w:t>
       </w:r>
       <w:r>
-        <w:t xml:space="preserve">(рис.</w:t>
-      </w:r>
-      <w:r>
-        <w:t xml:space="preserve"> </w:t>
-      </w:r>
-      <w:r>
-        <w:t xml:space="preserve">[-@fig:015]</w:t>
-      </w:r>
-      <w:r>
-        <w:t xml:space="preserve">), (рис.</w:t>
-      </w:r>
-      <w:r>
-        <w:t xml:space="preserve"> </w:t>
-      </w:r>
-      <w:r>
-        <w:t xml:space="preserve">[-@fig:016]</w:t>
-      </w:r>
-      <w:r>
-        <w:t xml:space="preserve">)</w:t>
+        <w:t xml:space="preserve">(рис. 15), (рис. 16)</w:t>
       </w:r>
     </w:p>
     <w:p>
@@ -1704,7 +1596,7 @@
         <w:pStyle w:val="ImageCaption"/>
       </w:pPr>
       <w:r>
-        <w:t xml:space="preserve">Открытие файла /etc/fstab (1)</w:t>
+        <w:t xml:space="preserve">Рис. 15: Открытие файла /etc/fstab (1)</w:t>
       </w:r>
     </w:p>
     <w:p>
@@ -1759,7 +1651,7 @@
         <w:pStyle w:val="ImageCaption"/>
       </w:pPr>
       <w:r>
-        <w:t xml:space="preserve">Редактирование файла /etc/fstab (1)</w:t>
+        <w:t xml:space="preserve">Рис. 16: Редактирование файла /etc/fstab (1)</w:t>
       </w:r>
     </w:p>
     <w:p>
@@ -1783,16 +1675,7 @@
         <w:t xml:space="preserve"> </w:t>
       </w:r>
       <w:r>
-        <w:t xml:space="preserve">(рис.</w:t>
-      </w:r>
-      <w:r>
-        <w:t xml:space="preserve"> </w:t>
-      </w:r>
-      <w:r>
-        <w:t xml:space="preserve">[-@fig:017]</w:t>
-      </w:r>
-      <w:r>
-        <w:t xml:space="preserve">)</w:t>
+        <w:t xml:space="preserve">(рис. 17)</w:t>
       </w:r>
     </w:p>
     <w:p>
@@ -1847,7 +1730,7 @@
         <w:pStyle w:val="ImageCaption"/>
       </w:pPr>
       <w:r>
-        <w:t xml:space="preserve">Имитирование сбоя диска /dev/sde1 (1)</w:t>
+        <w:t xml:space="preserve">Рис. 17: Имитирование сбоя диска /dev/sde1 (1)</w:t>
       </w:r>
     </w:p>
     <w:p>
@@ -1871,16 +1754,7 @@
         <w:t xml:space="preserve"> </w:t>
       </w:r>
       <w:r>
-        <w:t xml:space="preserve">(рис.</w:t>
-      </w:r>
-      <w:r>
-        <w:t xml:space="preserve"> </w:t>
-      </w:r>
-      <w:r>
-        <w:t xml:space="preserve">[-@fig:018]</w:t>
-      </w:r>
-      <w:r>
-        <w:t xml:space="preserve">)</w:t>
+        <w:t xml:space="preserve">(рис. 18)</w:t>
       </w:r>
     </w:p>
     <w:p>
@@ -1935,7 +1809,7 @@
         <w:pStyle w:val="ImageCaption"/>
       </w:pPr>
       <w:r>
-        <w:t xml:space="preserve">Удаление сбойного диска /dev/sde1</w:t>
+        <w:t xml:space="preserve">Рис. 18: Удаление сбойного диска /dev/sde1</w:t>
       </w:r>
     </w:p>
     <w:p>
@@ -1959,16 +1833,7 @@
         <w:t xml:space="preserve"> </w:t>
       </w:r>
       <w:r>
-        <w:t xml:space="preserve">(рис.</w:t>
-      </w:r>
-      <w:r>
-        <w:t xml:space="preserve"> </w:t>
-      </w:r>
-      <w:r>
-        <w:t xml:space="preserve">[-@fig:019]</w:t>
-      </w:r>
-      <w:r>
-        <w:t xml:space="preserve">)</w:t>
+        <w:t xml:space="preserve">(рис. 19)</w:t>
       </w:r>
     </w:p>
     <w:p>
@@ -2023,7 +1888,7 @@
         <w:pStyle w:val="ImageCaption"/>
       </w:pPr>
       <w:r>
-        <w:t xml:space="preserve">Замена сбойного диска на /dev/sdf1</w:t>
+        <w:t xml:space="preserve">Рис. 19: Замена сбойного диска на /dev/sdf1</w:t>
       </w:r>
     </w:p>
     <w:p>
@@ -2031,16 +1896,7 @@
         <w:pStyle w:val="BodyText"/>
       </w:pPr>
       <w:r>
-        <w:t xml:space="preserve">Посмотрим состояние массива (рис.</w:t>
-      </w:r>
-      <w:r>
-        <w:t xml:space="preserve"> </w:t>
-      </w:r>
-      <w:r>
-        <w:t xml:space="preserve">[-@fig:020]</w:t>
-      </w:r>
-      <w:r>
-        <w:t xml:space="preserve">)</w:t>
+        <w:t xml:space="preserve">Посмотрим состояние массива (рис. 20)</w:t>
       </w:r>
     </w:p>
     <w:p>
@@ -2095,7 +1951,7 @@
         <w:pStyle w:val="ImageCaption"/>
       </w:pPr>
       <w:r>
-        <w:t xml:space="preserve">Состояние массива RAID (2)</w:t>
+        <w:t xml:space="preserve">Рис. 20: Состояние массива RAID (2)</w:t>
       </w:r>
     </w:p>
     <w:p>
@@ -2254,16 +2110,7 @@
         <w:t xml:space="preserve"> </w:t>
       </w:r>
       <w:r>
-        <w:t xml:space="preserve">(рис.</w:t>
-      </w:r>
-      <w:r>
-        <w:t xml:space="preserve"> </w:t>
-      </w:r>
-      <w:r>
-        <w:t xml:space="preserve">[-@fig:021]</w:t>
-      </w:r>
-      <w:r>
-        <w:t xml:space="preserve">)</w:t>
+        <w:t xml:space="preserve">(рис. 21)</w:t>
       </w:r>
     </w:p>
     <w:p>
@@ -2318,7 +2165,7 @@
         <w:pStyle w:val="ImageCaption"/>
       </w:pPr>
       <w:r>
-        <w:t xml:space="preserve">Удаление массива и очистка метаданных (1)</w:t>
+        <w:t xml:space="preserve">Рис. 21: Удаление массива и очистка метаданных (1)</w:t>
       </w:r>
     </w:p>
     <w:bookmarkEnd w:id="85"/>
@@ -2327,6 +2174,15 @@
       <w:pPr>
         <w:pStyle w:val="Heading2"/>
       </w:pPr>
+      <w:r>
+        <w:rPr>
+          <w:rStyle w:val="SectionNumber"/>
+        </w:rPr>
+        <w:t xml:space="preserve">3.2</w:t>
+      </w:r>
+      <w:r>
+        <w:tab/>
+      </w:r>
       <w:r>
         <w:t xml:space="preserve">RAID-массив с горячим резервом (hotspare)</w:t>
       </w:r>
@@ -2352,16 +2208,7 @@
         <w:t xml:space="preserve"> </w:t>
       </w:r>
       <w:r>
-        <w:t xml:space="preserve">(рис.</w:t>
-      </w:r>
-      <w:r>
-        <w:t xml:space="preserve"> </w:t>
-      </w:r>
-      <w:r>
-        <w:t xml:space="preserve">[-@fig:022]</w:t>
-      </w:r>
-      <w:r>
-        <w:t xml:space="preserve">)</w:t>
+        <w:t xml:space="preserve">(рис. 22)</w:t>
       </w:r>
     </w:p>
     <w:p>
@@ -2416,7 +2263,7 @@
         <w:pStyle w:val="ImageCaption"/>
       </w:pPr>
       <w:r>
-        <w:t xml:space="preserve">Создание массива RAID 1 из двух дисков (2)</w:t>
+        <w:t xml:space="preserve">Рис. 22: Создание массива RAID 1 из двух дисков (2)</w:t>
       </w:r>
     </w:p>
     <w:p>
@@ -2440,16 +2287,7 @@
         <w:t xml:space="preserve"> </w:t>
       </w:r>
       <w:r>
-        <w:t xml:space="preserve">(рис.</w:t>
-      </w:r>
-      <w:r>
-        <w:t xml:space="preserve"> </w:t>
-      </w:r>
-      <w:r>
-        <w:t xml:space="preserve">[-@fig:023]</w:t>
-      </w:r>
-      <w:r>
-        <w:t xml:space="preserve">)</w:t>
+        <w:t xml:space="preserve">(рис. 23)</w:t>
       </w:r>
     </w:p>
     <w:p>
@@ -2504,7 +2342,7 @@
         <w:pStyle w:val="ImageCaption"/>
       </w:pPr>
       <w:r>
-        <w:t xml:space="preserve">Добавление третьего диска /dev/sdf1 (1)</w:t>
+        <w:t xml:space="preserve">Рис. 23: Добавление третьего диска /dev/sdf1 (1)</w:t>
       </w:r>
     </w:p>
     <w:p>
@@ -2528,16 +2366,7 @@
         <w:t xml:space="preserve"> </w:t>
       </w:r>
       <w:r>
-        <w:t xml:space="preserve">(рис.</w:t>
-      </w:r>
-      <w:r>
-        <w:t xml:space="preserve"> </w:t>
-      </w:r>
-      <w:r>
-        <w:t xml:space="preserve">[-@fig:024]</w:t>
-      </w:r>
-      <w:r>
-        <w:t xml:space="preserve">)</w:t>
+        <w:t xml:space="preserve">(рис. 24)</w:t>
       </w:r>
     </w:p>
     <w:p>
@@ -2592,7 +2421,7 @@
         <w:pStyle w:val="ImageCaption"/>
       </w:pPr>
       <w:r>
-        <w:t xml:space="preserve">Подмонтирование /dev/md0 (1)</w:t>
+        <w:t xml:space="preserve">Рис. 24: Подмонтирование /dev/md0 (1)</w:t>
       </w:r>
     </w:p>
     <w:p>
@@ -2600,16 +2429,7 @@
         <w:pStyle w:val="BodyText"/>
       </w:pPr>
       <w:r>
-        <w:t xml:space="preserve">Проверим состояние массива (рис.</w:t>
-      </w:r>
-      <w:r>
-        <w:t xml:space="preserve"> </w:t>
-      </w:r>
-      <w:r>
-        <w:t xml:space="preserve">[-@fig:025]</w:t>
-      </w:r>
-      <w:r>
-        <w:t xml:space="preserve">)</w:t>
+        <w:t xml:space="preserve">Проверим состояние массива (рис. 25)</w:t>
       </w:r>
     </w:p>
     <w:p>
@@ -2664,7 +2484,7 @@
         <w:pStyle w:val="ImageCaption"/>
       </w:pPr>
       <w:r>
-        <w:t xml:space="preserve">Состояние массива RAID (3)</w:t>
+        <w:t xml:space="preserve">Рис. 25: Состояние массива RAID (3)</w:t>
       </w:r>
     </w:p>
     <w:p>
@@ -2780,16 +2600,7 @@
         <w:t xml:space="preserve"> </w:t>
       </w:r>
       <w:r>
-        <w:t xml:space="preserve">(рис.</w:t>
-      </w:r>
-      <w:r>
-        <w:t xml:space="preserve"> </w:t>
-      </w:r>
-      <w:r>
-        <w:t xml:space="preserve">[-@fig:026]</w:t>
-      </w:r>
-      <w:r>
-        <w:t xml:space="preserve">)</w:t>
+        <w:t xml:space="preserve">(рис. 26)</w:t>
       </w:r>
     </w:p>
     <w:p>
@@ -2844,7 +2655,7 @@
         <w:pStyle w:val="ImageCaption"/>
       </w:pPr>
       <w:r>
-        <w:t xml:space="preserve">Имитирование сбоя диска /dev/sde1 (2)</w:t>
+        <w:t xml:space="preserve">Рис. 26: Имитирование сбоя диска /dev/sde1 (2)</w:t>
       </w:r>
     </w:p>
     <w:p>
@@ -2868,16 +2679,7 @@
         <w:t xml:space="preserve"> </w:t>
       </w:r>
       <w:r>
-        <w:t xml:space="preserve">(рис.</w:t>
-      </w:r>
-      <w:r>
-        <w:t xml:space="preserve"> </w:t>
-      </w:r>
-      <w:r>
-        <w:t xml:space="preserve">[-@fig:027]</w:t>
-      </w:r>
-      <w:r>
-        <w:t xml:space="preserve">)</w:t>
+        <w:t xml:space="preserve">(рис. 27)</w:t>
       </w:r>
     </w:p>
     <w:p>
@@ -2932,7 +2734,7 @@
         <w:pStyle w:val="ImageCaption"/>
       </w:pPr>
       <w:r>
-        <w:t xml:space="preserve">Состояние массива RAID (4)</w:t>
+        <w:t xml:space="preserve">Рис. 27: Состояние массива RAID (4)</w:t>
       </w:r>
     </w:p>
     <w:p>
@@ -3044,16 +2846,7 @@
         <w:pStyle w:val="FirstParagraph"/>
       </w:pPr>
       <w:r>
-        <w:t xml:space="preserve">Удалим массив и очистим метаданные (рис.</w:t>
-      </w:r>
-      <w:r>
-        <w:t xml:space="preserve"> </w:t>
-      </w:r>
-      <w:r>
-        <w:t xml:space="preserve">[-@fig:028]</w:t>
-      </w:r>
-      <w:r>
-        <w:t xml:space="preserve">)</w:t>
+        <w:t xml:space="preserve">Удалим массив и очистим метаданные (рис. 28)</w:t>
       </w:r>
     </w:p>
     <w:p>
@@ -3108,7 +2901,7 @@
         <w:pStyle w:val="ImageCaption"/>
       </w:pPr>
       <w:r>
-        <w:t xml:space="preserve">Удаление массива и очистка метаданных (2)</w:t>
+        <w:t xml:space="preserve">Рис. 28: Удаление массива и очистка метаданных (2)</w:t>
       </w:r>
     </w:p>
     <w:bookmarkEnd w:id="107"/>
@@ -3117,6 +2910,15 @@
       <w:pPr>
         <w:pStyle w:val="Heading2"/>
       </w:pPr>
+      <w:r>
+        <w:rPr>
+          <w:rStyle w:val="SectionNumber"/>
+        </w:rPr>
+        <w:t xml:space="preserve">3.3</w:t>
+      </w:r>
+      <w:r>
+        <w:tab/>
+      </w:r>
       <w:r>
         <w:t xml:space="preserve">Преобразование массива RAID 1 в RAID 5</w:t>
       </w:r>
@@ -3142,16 +2944,7 @@
         <w:t xml:space="preserve"> </w:t>
       </w:r>
       <w:r>
-        <w:t xml:space="preserve">(рис.</w:t>
-      </w:r>
-      <w:r>
-        <w:t xml:space="preserve"> </w:t>
-      </w:r>
-      <w:r>
-        <w:t xml:space="preserve">[-@fig:029]</w:t>
-      </w:r>
-      <w:r>
-        <w:t xml:space="preserve">)</w:t>
+        <w:t xml:space="preserve">(рис. 29)</w:t>
       </w:r>
     </w:p>
     <w:p>
@@ -3206,7 +2999,7 @@
         <w:pStyle w:val="ImageCaption"/>
       </w:pPr>
       <w:r>
-        <w:t xml:space="preserve">Создание массива RAID 1 из двух дисков (3)</w:t>
+        <w:t xml:space="preserve">Рис. 29: Создание массива RAID 1 из двух дисков (3)</w:t>
       </w:r>
     </w:p>
     <w:p>
@@ -3230,16 +3023,7 @@
         <w:t xml:space="preserve"> </w:t>
       </w:r>
       <w:r>
-        <w:t xml:space="preserve">(рис.</w:t>
-      </w:r>
-      <w:r>
-        <w:t xml:space="preserve"> </w:t>
-      </w:r>
-      <w:r>
-        <w:t xml:space="preserve">[-@fig:030]</w:t>
-      </w:r>
-      <w:r>
-        <w:t xml:space="preserve">)</w:t>
+        <w:t xml:space="preserve">(рис. 30)</w:t>
       </w:r>
     </w:p>
     <w:p>
@@ -3294,7 +3078,7 @@
         <w:pStyle w:val="ImageCaption"/>
       </w:pPr>
       <w:r>
-        <w:t xml:space="preserve">Добавление третьего диска /dev/sdf1 (2)</w:t>
+        <w:t xml:space="preserve">Рис. 30: Добавление третьего диска /dev/sdf1 (2)</w:t>
       </w:r>
     </w:p>
     <w:p>
@@ -3302,16 +3086,7 @@
         <w:pStyle w:val="BodyText"/>
       </w:pPr>
       <w:r>
-        <w:t xml:space="preserve">Подмонтируем /dev/md0 (рис.</w:t>
-      </w:r>
-      <w:r>
-        <w:t xml:space="preserve"> </w:t>
-      </w:r>
-      <w:r>
-        <w:t xml:space="preserve">[-@fig:031]</w:t>
-      </w:r>
-      <w:r>
-        <w:t xml:space="preserve">)</w:t>
+        <w:t xml:space="preserve">Подмонтируем /dev/md0 (рис. 31)</w:t>
       </w:r>
     </w:p>
     <w:p>
@@ -3366,7 +3141,7 @@
         <w:pStyle w:val="ImageCaption"/>
       </w:pPr>
       <w:r>
-        <w:t xml:space="preserve">Подмонтирование /dev/md0 (2)</w:t>
+        <w:t xml:space="preserve">Рис. 31: Подмонтирование /dev/md0 (2)</w:t>
       </w:r>
     </w:p>
     <w:p>
@@ -3374,16 +3149,7 @@
         <w:pStyle w:val="BodyText"/>
       </w:pPr>
       <w:r>
-        <w:t xml:space="preserve">Проверим состояние массива (рис.</w:t>
-      </w:r>
-      <w:r>
-        <w:t xml:space="preserve"> </w:t>
-      </w:r>
-      <w:r>
-        <w:t xml:space="preserve">[-@fig:032]</w:t>
-      </w:r>
-      <w:r>
-        <w:t xml:space="preserve">)</w:t>
+        <w:t xml:space="preserve">Проверим состояние массива (рис. 32)</w:t>
       </w:r>
     </w:p>
     <w:p>
@@ -3438,7 +3204,7 @@
         <w:pStyle w:val="ImageCaption"/>
       </w:pPr>
       <w:r>
-        <w:t xml:space="preserve">Состояние массива RAID (5)</w:t>
+        <w:t xml:space="preserve">Рис. 32: Состояние массива RAID (5)</w:t>
       </w:r>
     </w:p>
     <w:p>
@@ -3554,16 +3320,7 @@
         <w:t xml:space="preserve"> </w:t>
       </w:r>
       <w:r>
-        <w:t xml:space="preserve">(рис.</w:t>
-      </w:r>
-      <w:r>
-        <w:t xml:space="preserve"> </w:t>
-      </w:r>
-      <w:r>
-        <w:t xml:space="preserve">[-@fig:033]</w:t>
-      </w:r>
-      <w:r>
-        <w:t xml:space="preserve">)</w:t>
+        <w:t xml:space="preserve">(рис. 33)</w:t>
       </w:r>
     </w:p>
     <w:p>
@@ -3618,7 +3375,7 @@
         <w:pStyle w:val="ImageCaption"/>
       </w:pPr>
       <w:r>
-        <w:t xml:space="preserve">Изменение типа массива RAID</w:t>
+        <w:t xml:space="preserve">Рис. 33: Изменение типа массива RAID</w:t>
       </w:r>
     </w:p>
     <w:p>
@@ -3626,16 +3383,7 @@
         <w:pStyle w:val="BodyText"/>
       </w:pPr>
       <w:r>
-        <w:t xml:space="preserve">Проверим состояние массива (рис.</w:t>
-      </w:r>
-      <w:r>
-        <w:t xml:space="preserve"> </w:t>
-      </w:r>
-      <w:r>
-        <w:t xml:space="preserve">[-@fig:034]</w:t>
-      </w:r>
-      <w:r>
-        <w:t xml:space="preserve">)</w:t>
+        <w:t xml:space="preserve">Проверим состояние массива (рис. 34)</w:t>
       </w:r>
     </w:p>
     <w:p>
@@ -3690,7 +3438,7 @@
         <w:pStyle w:val="ImageCaption"/>
       </w:pPr>
       <w:r>
-        <w:t xml:space="preserve">Состояние массива RAID (6)</w:t>
+        <w:t xml:space="preserve">Рис. 34: Состояние массива RAID (6)</w:t>
       </w:r>
     </w:p>
     <w:p>
@@ -3806,16 +3554,7 @@
         <w:t xml:space="preserve"> </w:t>
       </w:r>
       <w:r>
-        <w:t xml:space="preserve">(рис.</w:t>
-      </w:r>
-      <w:r>
-        <w:t xml:space="preserve"> </w:t>
-      </w:r>
-      <w:r>
-        <w:t xml:space="preserve">[-@fig:035]</w:t>
-      </w:r>
-      <w:r>
-        <w:t xml:space="preserve">)</w:t>
+        <w:t xml:space="preserve">(рис. 35)</w:t>
       </w:r>
     </w:p>
     <w:p>
@@ -3870,7 +3609,7 @@
         <w:pStyle w:val="ImageCaption"/>
       </w:pPr>
       <w:r>
-        <w:t xml:space="preserve">Изменение количества дисков в массиве RAID 5</w:t>
+        <w:t xml:space="preserve">Рис. 35: Изменение количества дисков в массиве RAID 5</w:t>
       </w:r>
     </w:p>
     <w:p>
@@ -3878,16 +3617,7 @@
         <w:pStyle w:val="BodyText"/>
       </w:pPr>
       <w:r>
-        <w:t xml:space="preserve">Проверим состояние массива (рис.</w:t>
-      </w:r>
-      <w:r>
-        <w:t xml:space="preserve"> </w:t>
-      </w:r>
-      <w:r>
-        <w:t xml:space="preserve">[-@fig:036]</w:t>
-      </w:r>
-      <w:r>
-        <w:t xml:space="preserve">)</w:t>
+        <w:t xml:space="preserve">Проверим состояние массива (рис. 36)</w:t>
       </w:r>
     </w:p>
     <w:p>
@@ -3942,7 +3672,7 @@
         <w:pStyle w:val="ImageCaption"/>
       </w:pPr>
       <w:r>
-        <w:t xml:space="preserve">Состояние массива RAID (7)</w:t>
+        <w:t xml:space="preserve">Рис. 36: Состояние массива RAID (7)</w:t>
       </w:r>
     </w:p>
     <w:p>
@@ -4042,16 +3772,7 @@
         <w:pStyle w:val="FirstParagraph"/>
       </w:pPr>
       <w:r>
-        <w:t xml:space="preserve">Удалим массив и очистим метаданные (рис.</w:t>
-      </w:r>
-      <w:r>
-        <w:t xml:space="preserve"> </w:t>
-      </w:r>
-      <w:r>
-        <w:t xml:space="preserve">[-@fig:037]</w:t>
-      </w:r>
-      <w:r>
-        <w:t xml:space="preserve">)</w:t>
+        <w:t xml:space="preserve">Удалим массив и очистим метаданные (рис. 37)</w:t>
       </w:r>
     </w:p>
     <w:p>
@@ -4106,7 +3827,7 @@
         <w:pStyle w:val="ImageCaption"/>
       </w:pPr>
       <w:r>
-        <w:t xml:space="preserve">Удаление массива и очистка метаданных (3)</w:t>
+        <w:t xml:space="preserve">Рис. 37: Удаление массива и очистка метаданных (3)</w:t>
       </w:r>
     </w:p>
     <w:p>
@@ -4130,25 +3851,7 @@
         <w:t xml:space="preserve"> </w:t>
       </w:r>
       <w:r>
-        <w:t xml:space="preserve">(рис.</w:t>
-      </w:r>
-      <w:r>
-        <w:t xml:space="preserve"> </w:t>
-      </w:r>
-      <w:r>
-        <w:t xml:space="preserve">[-@fig:038]</w:t>
-      </w:r>
-      <w:r>
-        <w:t xml:space="preserve">), (рис.</w:t>
-      </w:r>
-      <w:r>
-        <w:t xml:space="preserve"> </w:t>
-      </w:r>
-      <w:r>
-        <w:t xml:space="preserve">[-@fig:039]</w:t>
-      </w:r>
-      <w:r>
-        <w:t xml:space="preserve">)</w:t>
+        <w:t xml:space="preserve">(рис. 38), (рис. 39)</w:t>
       </w:r>
     </w:p>
     <w:p>
@@ -4203,7 +3906,7 @@
         <w:pStyle w:val="ImageCaption"/>
       </w:pPr>
       <w:r>
-        <w:t xml:space="preserve">Открытие файла /etc/fstab (2)</w:t>
+        <w:t xml:space="preserve">Рис. 38: Открытие файла /etc/fstab (2)</w:t>
       </w:r>
     </w:p>
     <w:p>
@@ -4258,7 +3961,7 @@
         <w:pStyle w:val="ImageCaption"/>
       </w:pPr>
       <w:r>
-        <w:t xml:space="preserve">Редактирование файла /etc/fstab (2)</w:t>
+        <w:t xml:space="preserve">Рис. 39: Редактирование файла /etc/fstab (2)</w:t>
       </w:r>
     </w:p>
     <w:bookmarkEnd w:id="141"/>
@@ -4268,6 +3971,15 @@
       <w:pPr>
         <w:pStyle w:val="Heading1"/>
       </w:pPr>
+      <w:r>
+        <w:rPr>
+          <w:rStyle w:val="SectionNumber"/>
+        </w:rPr>
+        <w:t xml:space="preserve">4</w:t>
+      </w:r>
+      <w:r>
+        <w:tab/>
+      </w:r>
       <w:r>
         <w:t xml:space="preserve">Контрольные вопросы + ответы</w:t>
       </w:r>
@@ -4813,6 +4525,15 @@
         <w:pStyle w:val="Heading1"/>
       </w:pPr>
       <w:r>
+        <w:rPr>
+          <w:rStyle w:val="SectionNumber"/>
+        </w:rPr>
+        <w:t xml:space="preserve">5</w:t>
+      </w:r>
+      <w:r>
+        <w:tab/>
+      </w:r>
+      <w:r>
         <w:t xml:space="preserve">Выводы</w:t>
       </w:r>
     </w:p>
@@ -4822,14 +4543,6 @@
       </w:pPr>
       <w:r>
         <w:t xml:space="preserve">В ходе выполнения лабораторной работы мы освоили работу с RAID-массивами при помощи утилиты mdadm</w:t>
-      </w:r>
-    </w:p>
-    <w:p>
-      <w:pPr>
-        <w:pStyle w:val="BodyText"/>
-      </w:pPr>
-      <w:r>
-        <w:t xml:space="preserve">ddfdfkdjfkd</w:t>
       </w:r>
     </w:p>
     <w:bookmarkEnd w:id="144"/>
@@ -4838,6 +4551,15 @@
       <w:pPr>
         <w:pStyle w:val="Heading1"/>
       </w:pPr>
+      <w:r>
+        <w:rPr>
+          <w:rStyle w:val="SectionNumber"/>
+        </w:rPr>
+        <w:t xml:space="preserve">6</w:t>
+      </w:r>
+      <w:r>
+        <w:tab/>
+      </w:r>
       <w:r>
         <w:t xml:space="preserve">Список литературы</w:t>
       </w:r>

</xml_diff>